<commit_message>
Added predictions overview into doc
</commit_message>
<xml_diff>
--- a/mage ai.docx
+++ b/mage ai.docx
@@ -4110,11 +4110,9 @@
       <w:r>
         <w:t xml:space="preserve">Customer segmentation helps </w:t>
       </w:r>
-      <w:proofErr w:type="gramStart"/>
       <w:r>
         <w:t>we</w:t>
       </w:r>
-      <w:proofErr w:type="gramEnd"/>
       <w:r>
         <w:t xml:space="preserve"> understand what </w:t>
       </w:r>
@@ -4134,15 +4132,7 @@
         <w:t>our</w:t>
       </w:r>
       <w:r>
-        <w:t xml:space="preserve"> application/offer </w:t>
-      </w:r>
-      <w:proofErr w:type="gramStart"/>
-      <w:r>
-        <w:t>towards</w:t>
-      </w:r>
-      <w:proofErr w:type="gramEnd"/>
-      <w:r>
-        <w:t xml:space="preserve"> their needs. </w:t>
+        <w:t xml:space="preserve"> application/offer towards their needs. </w:t>
       </w:r>
     </w:p>
     <w:p>
@@ -4165,11 +4155,9 @@
         <w:lastRenderedPageBreak/>
         <w:t xml:space="preserve">Properly implemented customer segmentation helps </w:t>
       </w:r>
-      <w:proofErr w:type="gramStart"/>
       <w:r>
         <w:t>we</w:t>
       </w:r>
-      <w:proofErr w:type="gramEnd"/>
       <w:r>
         <w:t xml:space="preserve"> plan special offers and deals. Frequent deals have become a staple of e-commerce and commercial software in the past few years. If </w:t>
       </w:r>
@@ -4179,11 +4167,9 @@
       <w:r>
         <w:t xml:space="preserve"> reach a customer with just the right offer, at the right time, there’s a huge chance they’re going to buy. Customer segmentation will help </w:t>
       </w:r>
-      <w:proofErr w:type="gramStart"/>
       <w:r>
         <w:t>we</w:t>
       </w:r>
-      <w:proofErr w:type="gramEnd"/>
       <w:r>
         <w:t xml:space="preserve"> tailor </w:t>
       </w:r>
@@ -4251,11 +4237,9 @@
       <w:r>
         <w:t xml:space="preserve"> company. This information will help </w:t>
       </w:r>
-      <w:proofErr w:type="gramStart"/>
       <w:r>
         <w:t>we</w:t>
       </w:r>
-      <w:proofErr w:type="gramEnd"/>
       <w:r>
         <w:t xml:space="preserve"> create personalized products and services that perfectly fit </w:t>
       </w:r>
@@ -4268,15 +4252,7 @@
     </w:p>
     <w:p>
       <w:r>
-        <w:t xml:space="preserve">In the next section, we’re going to discuss why machine learning </w:t>
-      </w:r>
-      <w:proofErr w:type="gramStart"/>
-      <w:r>
-        <w:t>for</w:t>
-      </w:r>
-      <w:proofErr w:type="gramEnd"/>
-      <w:r>
-        <w:t xml:space="preserve"> customer segmentation.</w:t>
+        <w:t>In the next section, we’re going to discuss why machine learning for customer segmentation.</w:t>
       </w:r>
     </w:p>
     <w:p>
@@ -4417,15 +4393,7 @@
     </w:p>
     <w:p>
       <w:r>
-        <w:t xml:space="preserve">Note </w:t>
-      </w:r>
-      <w:proofErr w:type="gramStart"/>
-      <w:r>
-        <w:t>that,</w:t>
-      </w:r>
-      <w:proofErr w:type="gramEnd"/>
-      <w:r>
-        <w:t xml:space="preserve"> supervised learning helps us produce an output from the previous experience.</w:t>
+        <w:t>Note that, supervised learning helps us produce an output from the previous experience.</w:t>
       </w:r>
     </w:p>
     <w:p>
@@ -4586,6 +4554,259 @@
     </w:p>
     <w:p/>
     <w:p/>
+    <w:p>
+      <w:pPr>
+        <w:rPr>
+          <w:b/>
+          <w:bCs/>
+          <w:sz w:val="24"/>
+          <w:szCs w:val="24"/>
+        </w:rPr>
+      </w:pPr>
+      <w:r>
+        <w:rPr>
+          <w:b/>
+          <w:bCs/>
+          <w:sz w:val="24"/>
+          <w:szCs w:val="24"/>
+          <w:highlight w:val="cyan"/>
+        </w:rPr>
+        <w:t>Predictions and Insights</w:t>
+      </w:r>
+      <w:r>
+        <w:rPr>
+          <w:b/>
+          <w:bCs/>
+          <w:sz w:val="24"/>
+          <w:szCs w:val="24"/>
+          <w:highlight w:val="cyan"/>
+        </w:rPr>
+        <w:t xml:space="preserve"> Overview</w:t>
+      </w:r>
+    </w:p>
+    <w:p>
+      <w:pPr>
+        <w:rPr>
+          <w:b/>
+          <w:bCs/>
+          <w:sz w:val="24"/>
+          <w:szCs w:val="24"/>
+        </w:rPr>
+      </w:pPr>
+      <w:r>
+        <w:rPr>
+          <w:noProof/>
+        </w:rPr>
+        <w:drawing>
+          <wp:inline distT="0" distB="0" distL="0" distR="0" wp14:anchorId="1201F2B1" wp14:editId="432F57DA">
+            <wp:extent cx="5943600" cy="3004185"/>
+            <wp:effectExtent l="0" t="0" r="0" b="5715"/>
+            <wp:docPr id="425775585" name="Picture 1"/>
+            <wp:cNvGraphicFramePr>
+              <a:graphicFrameLocks xmlns:a="http://schemas.openxmlformats.org/drawingml/2006/main" noChangeAspect="1"/>
+            </wp:cNvGraphicFramePr>
+            <a:graphic xmlns:a="http://schemas.openxmlformats.org/drawingml/2006/main">
+              <a:graphicData uri="http://schemas.openxmlformats.org/drawingml/2006/picture">
+                <pic:pic xmlns:pic="http://schemas.openxmlformats.org/drawingml/2006/picture">
+                  <pic:nvPicPr>
+                    <pic:cNvPr id="425775585" name=""/>
+                    <pic:cNvPicPr/>
+                  </pic:nvPicPr>
+                  <pic:blipFill>
+                    <a:blip r:embed="rId21"/>
+                    <a:stretch>
+                      <a:fillRect/>
+                    </a:stretch>
+                  </pic:blipFill>
+                  <pic:spPr>
+                    <a:xfrm>
+                      <a:off x="0" y="0"/>
+                      <a:ext cx="5943600" cy="3004185"/>
+                    </a:xfrm>
+                    <a:prstGeom prst="rect">
+                      <a:avLst/>
+                    </a:prstGeom>
+                  </pic:spPr>
+                </pic:pic>
+              </a:graphicData>
+            </a:graphic>
+          </wp:inline>
+        </w:drawing>
+      </w:r>
+    </w:p>
+    <w:p>
+      <w:pPr>
+        <w:rPr>
+          <w:b/>
+          <w:bCs/>
+        </w:rPr>
+      </w:pPr>
+      <w:r>
+        <w:rPr>
+          <w:b/>
+          <w:bCs/>
+        </w:rPr>
+        <w:t xml:space="preserve">The </w:t>
+      </w:r>
+      <w:proofErr w:type="spellStart"/>
+      <w:r>
+        <w:rPr>
+          <w:b/>
+          <w:bCs/>
+        </w:rPr>
+        <w:t>segment_customerts</w:t>
+      </w:r>
+      <w:proofErr w:type="spellEnd"/>
+      <w:r>
+        <w:rPr>
+          <w:b/>
+          <w:bCs/>
+        </w:rPr>
+        <w:t xml:space="preserve"> function utilizes a trained K-means clustering model to segment customers based on their purchasing behavior, complaints, and spending patterns. It generates predictions and additional insights to aid in customer profiling, churn prediction, and identifying key features for each cluster.</w:t>
+      </w:r>
+    </w:p>
+    <w:p>
+      <w:pPr>
+        <w:rPr>
+          <w:b/>
+          <w:bCs/>
+        </w:rPr>
+      </w:pPr>
+      <w:r>
+        <w:rPr>
+          <w:b/>
+          <w:bCs/>
+        </w:rPr>
+        <w:t>1. Average Spending Behavior for Each Cluster</w:t>
+      </w:r>
+    </w:p>
+    <w:p>
+      <w:r>
+        <w:t>The analysis calculates the average spending behavior for each customer cluster. This insight helps in understanding the purchasing power and potential revenue contribution of different customer segments.</w:t>
+      </w:r>
+    </w:p>
+    <w:p>
+      <w:r>
+        <w:t>Example Output:</w:t>
+      </w:r>
+    </w:p>
+    <w:p>
+      <w:r>
+        <w:rPr>
+          <w:highlight w:val="lightGray"/>
+        </w:rPr>
+        <w:t>Cluster 0: $450.20 Cluster 1: $780.60 Cluster 2: $220.40</w:t>
+      </w:r>
+      <w:r>
+        <w:t xml:space="preserve"> </w:t>
+      </w:r>
+    </w:p>
+    <w:p>
+      <w:pPr>
+        <w:rPr>
+          <w:b/>
+          <w:bCs/>
+        </w:rPr>
+      </w:pPr>
+      <w:r>
+        <w:rPr>
+          <w:b/>
+          <w:bCs/>
+        </w:rPr>
+        <w:t>2. Key Features for Each Cluster (Cluster Centroids)</w:t>
+      </w:r>
+    </w:p>
+    <w:p>
+      <w:r>
+        <w:t>The analysis identifies key features for each customer cluster by examining the cluster centroids. This provides insight into the distinguishing characteristics of each segment, facilitating targeted marketing strategies and product offerings.</w:t>
+      </w:r>
+    </w:p>
+    <w:p>
+      <w:r>
+        <w:t>Example Output:</w:t>
+      </w:r>
+    </w:p>
+    <w:p>
+      <w:r>
+        <w:rPr>
+          <w:highlight w:val="lightGray"/>
+        </w:rPr>
+        <w:t>| | Products Purchased | Complains | Money Spent | |--------------|--------------------|-----------|-------------| | Cluster 0 | 1.2 | 0.2 | 350.8 | | Cluster 1 | 2.5 | 0.1 | 720.6 | | Cluster 2 | 0.8 | 0.3 | 180.2 |</w:t>
+      </w:r>
+      <w:r>
+        <w:t xml:space="preserve"> </w:t>
+      </w:r>
+    </w:p>
+    <w:p>
+      <w:pPr>
+        <w:rPr>
+          <w:b/>
+          <w:bCs/>
+        </w:rPr>
+      </w:pPr>
+      <w:r>
+        <w:rPr>
+          <w:b/>
+          <w:bCs/>
+        </w:rPr>
+        <w:lastRenderedPageBreak/>
+        <w:t>3. Customer Profiling</w:t>
+      </w:r>
+    </w:p>
+    <w:p>
+      <w:r>
+        <w:t>The analysis profiles customers within each cluster based on their average behavior in terms of products purchased, complaints filed, and money spent. This enables personalized marketing campaigns and tailored customer experiences.</w:t>
+      </w:r>
+    </w:p>
+    <w:p>
+      <w:r>
+        <w:t>Example Output:</w:t>
+      </w:r>
+    </w:p>
+    <w:p>
+      <w:r>
+        <w:rPr>
+          <w:highlight w:val="lightGray"/>
+        </w:rPr>
+        <w:t>| | Products Purchased | Complains | Money Spent | |--------------|--------------------|-----------|-------------| | Cluster 0 | 1.2 | 0.2 | $350.8 | | Cluster 1 | 2.5 | 0.1 | $720.6 | | Cluster 2 | 0.8 | 0.3 | $180.2 |</w:t>
+      </w:r>
+      <w:r>
+        <w:t xml:space="preserve"> </w:t>
+      </w:r>
+    </w:p>
+    <w:p>
+      <w:pPr>
+        <w:rPr>
+          <w:b/>
+          <w:bCs/>
+        </w:rPr>
+      </w:pPr>
+      <w:r>
+        <w:rPr>
+          <w:b/>
+          <w:bCs/>
+        </w:rPr>
+        <w:t>4. Churn Prediction (Complaint Analysis)</w:t>
+      </w:r>
+    </w:p>
+    <w:p>
+      <w:r>
+        <w:t>The analysis predicts customer churn by analyzing the number of complaints filed within each cluster. Higher complaint rates may indicate dissatisfaction and potential churn risk, prompting proactive retention strategies.</w:t>
+      </w:r>
+    </w:p>
+    <w:p>
+      <w:r>
+        <w:t>Example Output:</w:t>
+      </w:r>
+    </w:p>
+    <w:p>
+      <w:r>
+        <w:rPr>
+          <w:highlight w:val="lightGray"/>
+        </w:rPr>
+        <w:t>Cluster 0: 5 complaints Cluster 1: 2 complaints Cluster 2: 7 complaints</w:t>
+      </w:r>
+    </w:p>
     <w:p/>
     <w:p/>
     <w:sectPr>
@@ -8093,7 +8314,6 @@
   <w:style w:type="character" w:default="1" w:styleId="DefaultParagraphFont">
     <w:name w:val="Default Paragraph Font"/>
     <w:uiPriority w:val="1"/>
-    <w:semiHidden/>
     <w:unhideWhenUsed/>
   </w:style>
   <w:style w:type="table" w:default="1" w:styleId="TableNormal">

</xml_diff>